<commit_message>
updated, sent for april mtg
</commit_message>
<xml_diff>
--- a/NWFLUG/mtg-2019-04-01/bay-beacon-email-2019-03-11.docx
+++ b/NWFLUG/mtg-2019-04-01/bay-beacon-email-2019-03-11.docx
@@ -103,236 +103,246 @@
           <w:szCs w:val="28"/>
           <w:highlight w:val="yellow"/>
         </w:rPr>
-        <w:t>March</w:t>
-      </w:r>
-      <w:r>
-        <w:rPr>
-          <w:rFonts w:ascii="Times New Roman" w:hAnsi="Times New Roman" w:cs="Times New Roman"/>
-          <w:sz w:val="28"/>
-          <w:szCs w:val="28"/>
-        </w:rPr>
-        <w:t xml:space="preserve"> Meeting of the Northwest Florida Linux User Group (NWFLUG)</w:t>
-      </w:r>
-    </w:p>
-    <w:p>
-      <w:pPr>
-        <w:widowControl w:val="0"/>
-        <w:autoSpaceDE w:val="0"/>
-        <w:autoSpaceDN w:val="0"/>
-        <w:adjustRightInd w:val="0"/>
-        <w:spacing w:after="0" w:line="240" w:lineRule="auto"/>
-        <w:rPr>
-          <w:rFonts w:ascii="Times New Roman" w:hAnsi="Times New Roman" w:cs="Times New Roman"/>
-          <w:sz w:val="28"/>
-          <w:szCs w:val="28"/>
-        </w:rPr>
-      </w:pPr>
-    </w:p>
-    <w:p>
-      <w:pPr>
-        <w:widowControl w:val="0"/>
-        <w:autoSpaceDE w:val="0"/>
-        <w:autoSpaceDN w:val="0"/>
-        <w:adjustRightInd w:val="0"/>
-        <w:spacing w:after="0" w:line="240" w:lineRule="auto"/>
-        <w:rPr>
-          <w:rFonts w:ascii="Times New Roman" w:hAnsi="Times New Roman" w:cs="Times New Roman"/>
-          <w:sz w:val="28"/>
-          <w:szCs w:val="28"/>
-        </w:rPr>
-      </w:pPr>
-      <w:r>
-        <w:rPr>
-          <w:rFonts w:ascii="Times New Roman" w:hAnsi="Times New Roman" w:cs="Times New Roman"/>
-          <w:sz w:val="28"/>
-          <w:szCs w:val="28"/>
-        </w:rPr>
-        <w:t>Dear Sir or Madam:</w:t>
-      </w:r>
-    </w:p>
-    <w:p>
-      <w:pPr>
-        <w:widowControl w:val="0"/>
-        <w:autoSpaceDE w:val="0"/>
-        <w:autoSpaceDN w:val="0"/>
-        <w:adjustRightInd w:val="0"/>
-        <w:spacing w:after="0" w:line="240" w:lineRule="auto"/>
-        <w:rPr>
-          <w:rFonts w:ascii="Times New Roman" w:hAnsi="Times New Roman" w:cs="Times New Roman"/>
-          <w:sz w:val="28"/>
-          <w:szCs w:val="28"/>
-        </w:rPr>
-      </w:pPr>
-    </w:p>
-    <w:p>
-      <w:pPr>
-        <w:widowControl w:val="0"/>
-        <w:autoSpaceDE w:val="0"/>
-        <w:autoSpaceDN w:val="0"/>
-        <w:adjustRightInd w:val="0"/>
-        <w:spacing w:after="0" w:line="240" w:lineRule="auto"/>
-        <w:rPr>
-          <w:rFonts w:ascii="Times New Roman" w:hAnsi="Times New Roman" w:cs="Times New Roman"/>
-          <w:sz w:val="28"/>
-          <w:szCs w:val="28"/>
-        </w:rPr>
-      </w:pPr>
-      <w:r>
-        <w:rPr>
-          <w:rFonts w:ascii="Times New Roman" w:hAnsi="Times New Roman" w:cs="Times New Roman"/>
-          <w:sz w:val="28"/>
-          <w:szCs w:val="28"/>
-        </w:rPr>
-        <w:t>Attached is a press release announcing the next meeting of the Northwest Florida Linux User Group (NWFLUG) to which all interested persons are invited.</w:t>
-      </w:r>
-    </w:p>
-    <w:p>
-      <w:pPr>
-        <w:widowControl w:val="0"/>
-        <w:autoSpaceDE w:val="0"/>
-        <w:autoSpaceDN w:val="0"/>
-        <w:adjustRightInd w:val="0"/>
-        <w:spacing w:after="0" w:line="240" w:lineRule="auto"/>
-        <w:rPr>
-          <w:rFonts w:ascii="Times New Roman" w:hAnsi="Times New Roman" w:cs="Times New Roman"/>
-          <w:sz w:val="28"/>
-          <w:szCs w:val="28"/>
-        </w:rPr>
-      </w:pPr>
-    </w:p>
-    <w:p>
-      <w:pPr>
-        <w:widowControl w:val="0"/>
-        <w:autoSpaceDE w:val="0"/>
-        <w:autoSpaceDN w:val="0"/>
-        <w:adjustRightInd w:val="0"/>
-        <w:spacing w:after="0" w:line="240" w:lineRule="auto"/>
-        <w:rPr>
-          <w:rFonts w:ascii="Times New Roman" w:hAnsi="Times New Roman" w:cs="Times New Roman"/>
-          <w:sz w:val="28"/>
-          <w:szCs w:val="28"/>
-        </w:rPr>
-      </w:pPr>
-      <w:r>
-        <w:rPr>
-          <w:rFonts w:ascii="Times New Roman" w:hAnsi="Times New Roman" w:cs="Times New Roman"/>
-          <w:sz w:val="28"/>
-          <w:szCs w:val="28"/>
-        </w:rPr>
-        <w:t>I would appreciate it if appropriate details could be entered into the "201</w:t>
-      </w:r>
-      <w:r>
-        <w:rPr>
-          <w:rFonts w:ascii="Times New Roman" w:hAnsi="Times New Roman" w:cs="Times New Roman"/>
-          <w:sz w:val="28"/>
-          <w:szCs w:val="28"/>
-        </w:rPr>
-        <w:t>9</w:t>
-      </w:r>
-      <w:r>
-        <w:rPr>
-          <w:rFonts w:ascii="Times New Roman" w:hAnsi="Times New Roman" w:cs="Times New Roman"/>
-          <w:sz w:val="28"/>
-          <w:szCs w:val="28"/>
-        </w:rPr>
-        <w:t xml:space="preserve"> Calendar" column for the Bay Beacon issue for </w:t>
-      </w:r>
-      <w:r>
-        <w:rPr>
-          <w:rFonts w:ascii="Times New Roman" w:hAnsi="Times New Roman" w:cs="Times New Roman"/>
-          <w:b/>
-          <w:sz w:val="28"/>
-          <w:szCs w:val="28"/>
-          <w:highlight w:val="yellow"/>
-        </w:rPr>
-        <w:t>February</w:t>
-      </w:r>
-      <w:r>
-        <w:rPr>
-          <w:rFonts w:ascii="Times New Roman" w:hAnsi="Times New Roman" w:cs="Times New Roman"/>
-          <w:b/>
-          <w:sz w:val="28"/>
-          <w:szCs w:val="28"/>
-          <w:highlight w:val="yellow"/>
-        </w:rPr>
-        <w:t xml:space="preserve"> </w:t>
-      </w:r>
-      <w:r>
-        <w:rPr>
-          <w:rFonts w:ascii="Times New Roman" w:hAnsi="Times New Roman" w:cs="Times New Roman"/>
-          <w:b/>
-          <w:sz w:val="28"/>
-          <w:szCs w:val="28"/>
-          <w:highlight w:val="yellow"/>
-        </w:rPr>
-        <w:t>27</w:t>
-      </w:r>
-      <w:r>
-        <w:rPr>
-          <w:rFonts w:ascii="Times New Roman" w:hAnsi="Times New Roman" w:cs="Times New Roman"/>
-          <w:b/>
-          <w:sz w:val="28"/>
-          <w:szCs w:val="28"/>
-          <w:highlight w:val="yellow"/>
-        </w:rPr>
-        <w:t>, 201</w:t>
-      </w:r>
-      <w:r>
-        <w:rPr>
-          <w:rFonts w:ascii="Times New Roman" w:hAnsi="Times New Roman" w:cs="Times New Roman"/>
-          <w:b/>
-          <w:sz w:val="28"/>
-          <w:szCs w:val="28"/>
-          <w:highlight w:val="yellow"/>
-        </w:rPr>
-        <w:t>9</w:t>
-      </w:r>
-      <w:r>
-        <w:rPr>
-          <w:rFonts w:ascii="Times New Roman" w:hAnsi="Times New Roman" w:cs="Times New Roman"/>
-          <w:sz w:val="28"/>
-          <w:szCs w:val="28"/>
-        </w:rPr>
-        <w:t>.</w:t>
-      </w:r>
-    </w:p>
-    <w:p>
-      <w:pPr>
-        <w:widowControl w:val="0"/>
-        <w:autoSpaceDE w:val="0"/>
-        <w:autoSpaceDN w:val="0"/>
-        <w:adjustRightInd w:val="0"/>
-        <w:spacing w:after="0" w:line="240" w:lineRule="auto"/>
-        <w:rPr>
-          <w:rFonts w:ascii="Times New Roman" w:hAnsi="Times New Roman" w:cs="Times New Roman"/>
-          <w:sz w:val="28"/>
-          <w:szCs w:val="28"/>
-        </w:rPr>
-      </w:pPr>
-    </w:p>
-    <w:p>
-      <w:pPr>
-        <w:widowControl w:val="0"/>
-        <w:autoSpaceDE w:val="0"/>
-        <w:autoSpaceDN w:val="0"/>
-        <w:adjustRightInd w:val="0"/>
-        <w:spacing w:after="0" w:line="240" w:lineRule="auto"/>
-        <w:rPr>
-          <w:rFonts w:ascii="Times New Roman" w:hAnsi="Times New Roman" w:cs="Times New Roman"/>
-          <w:sz w:val="28"/>
-          <w:szCs w:val="28"/>
-        </w:rPr>
-      </w:pPr>
-      <w:r>
-        <w:rPr>
-          <w:rFonts w:ascii="Times New Roman" w:hAnsi="Times New Roman" w:cs="Times New Roman"/>
-          <w:sz w:val="28"/>
-          <w:szCs w:val="28"/>
-        </w:rPr>
-        <w:t>Best regards,</w:t>
+        <w:t>Apr</w:t>
       </w:r>
       <w:bookmarkStart w:id="0" w:name="_GoBack"/>
       <w:bookmarkEnd w:id="0"/>
+      <w:r>
+        <w:rPr>
+          <w:rFonts w:ascii="Times New Roman" w:hAnsi="Times New Roman" w:cs="Times New Roman"/>
+          <w:b/>
+          <w:sz w:val="28"/>
+          <w:szCs w:val="28"/>
+          <w:highlight w:val="yellow"/>
+        </w:rPr>
+        <w:t>il</w:t>
+      </w:r>
+      <w:r>
+        <w:rPr>
+          <w:rFonts w:ascii="Times New Roman" w:hAnsi="Times New Roman" w:cs="Times New Roman"/>
+          <w:sz w:val="28"/>
+          <w:szCs w:val="28"/>
+        </w:rPr>
+        <w:t xml:space="preserve"> Meeting of the Northwest Florida Linux User Group (NWFLUG)</w:t>
+      </w:r>
+    </w:p>
+    <w:p>
+      <w:pPr>
+        <w:widowControl w:val="0"/>
+        <w:autoSpaceDE w:val="0"/>
+        <w:autoSpaceDN w:val="0"/>
+        <w:adjustRightInd w:val="0"/>
+        <w:spacing w:after="0" w:line="240" w:lineRule="auto"/>
+        <w:rPr>
+          <w:rFonts w:ascii="Times New Roman" w:hAnsi="Times New Roman" w:cs="Times New Roman"/>
+          <w:sz w:val="28"/>
+          <w:szCs w:val="28"/>
+        </w:rPr>
+      </w:pPr>
+    </w:p>
+    <w:p>
+      <w:pPr>
+        <w:widowControl w:val="0"/>
+        <w:autoSpaceDE w:val="0"/>
+        <w:autoSpaceDN w:val="0"/>
+        <w:adjustRightInd w:val="0"/>
+        <w:spacing w:after="0" w:line="240" w:lineRule="auto"/>
+        <w:rPr>
+          <w:rFonts w:ascii="Times New Roman" w:hAnsi="Times New Roman" w:cs="Times New Roman"/>
+          <w:sz w:val="28"/>
+          <w:szCs w:val="28"/>
+        </w:rPr>
+      </w:pPr>
+      <w:r>
+        <w:rPr>
+          <w:rFonts w:ascii="Times New Roman" w:hAnsi="Times New Roman" w:cs="Times New Roman"/>
+          <w:sz w:val="28"/>
+          <w:szCs w:val="28"/>
+        </w:rPr>
+        <w:t>Dear Sir or Madam:</w:t>
+      </w:r>
+    </w:p>
+    <w:p>
+      <w:pPr>
+        <w:widowControl w:val="0"/>
+        <w:autoSpaceDE w:val="0"/>
+        <w:autoSpaceDN w:val="0"/>
+        <w:adjustRightInd w:val="0"/>
+        <w:spacing w:after="0" w:line="240" w:lineRule="auto"/>
+        <w:rPr>
+          <w:rFonts w:ascii="Times New Roman" w:hAnsi="Times New Roman" w:cs="Times New Roman"/>
+          <w:sz w:val="28"/>
+          <w:szCs w:val="28"/>
+        </w:rPr>
+      </w:pPr>
+    </w:p>
+    <w:p>
+      <w:pPr>
+        <w:widowControl w:val="0"/>
+        <w:autoSpaceDE w:val="0"/>
+        <w:autoSpaceDN w:val="0"/>
+        <w:adjustRightInd w:val="0"/>
+        <w:spacing w:after="0" w:line="240" w:lineRule="auto"/>
+        <w:rPr>
+          <w:rFonts w:ascii="Times New Roman" w:hAnsi="Times New Roman" w:cs="Times New Roman"/>
+          <w:sz w:val="28"/>
+          <w:szCs w:val="28"/>
+        </w:rPr>
+      </w:pPr>
+      <w:r>
+        <w:rPr>
+          <w:rFonts w:ascii="Times New Roman" w:hAnsi="Times New Roman" w:cs="Times New Roman"/>
+          <w:sz w:val="28"/>
+          <w:szCs w:val="28"/>
+        </w:rPr>
+        <w:t>Attached is a press release announcing the next meeting of the Northwest Florida Linux User Group (NWFLUG) to which all interested persons are invited.</w:t>
+      </w:r>
+    </w:p>
+    <w:p>
+      <w:pPr>
+        <w:widowControl w:val="0"/>
+        <w:autoSpaceDE w:val="0"/>
+        <w:autoSpaceDN w:val="0"/>
+        <w:adjustRightInd w:val="0"/>
+        <w:spacing w:after="0" w:line="240" w:lineRule="auto"/>
+        <w:rPr>
+          <w:rFonts w:ascii="Times New Roman" w:hAnsi="Times New Roman" w:cs="Times New Roman"/>
+          <w:sz w:val="28"/>
+          <w:szCs w:val="28"/>
+        </w:rPr>
+      </w:pPr>
+    </w:p>
+    <w:p>
+      <w:pPr>
+        <w:widowControl w:val="0"/>
+        <w:autoSpaceDE w:val="0"/>
+        <w:autoSpaceDN w:val="0"/>
+        <w:adjustRightInd w:val="0"/>
+        <w:spacing w:after="0" w:line="240" w:lineRule="auto"/>
+        <w:rPr>
+          <w:rFonts w:ascii="Times New Roman" w:hAnsi="Times New Roman" w:cs="Times New Roman"/>
+          <w:sz w:val="28"/>
+          <w:szCs w:val="28"/>
+        </w:rPr>
+      </w:pPr>
+      <w:r>
+        <w:rPr>
+          <w:rFonts w:ascii="Times New Roman" w:hAnsi="Times New Roman" w:cs="Times New Roman"/>
+          <w:sz w:val="28"/>
+          <w:szCs w:val="28"/>
+        </w:rPr>
+        <w:t>I would appreciate it if appropriate details could be entered into the "201</w:t>
+      </w:r>
+      <w:r>
+        <w:rPr>
+          <w:rFonts w:ascii="Times New Roman" w:hAnsi="Times New Roman" w:cs="Times New Roman"/>
+          <w:sz w:val="28"/>
+          <w:szCs w:val="28"/>
+        </w:rPr>
+        <w:t>9</w:t>
+      </w:r>
+      <w:r>
+        <w:rPr>
+          <w:rFonts w:ascii="Times New Roman" w:hAnsi="Times New Roman" w:cs="Times New Roman"/>
+          <w:sz w:val="28"/>
+          <w:szCs w:val="28"/>
+        </w:rPr>
+        <w:t xml:space="preserve"> Calendar" column for the Bay Beacon issue for </w:t>
+      </w:r>
+      <w:r>
+        <w:rPr>
+          <w:rFonts w:ascii="Times New Roman" w:hAnsi="Times New Roman" w:cs="Times New Roman"/>
+          <w:b/>
+          <w:sz w:val="28"/>
+          <w:szCs w:val="28"/>
+          <w:highlight w:val="yellow"/>
+        </w:rPr>
+        <w:t>March</w:t>
+      </w:r>
+      <w:r>
+        <w:rPr>
+          <w:rFonts w:ascii="Times New Roman" w:hAnsi="Times New Roman" w:cs="Times New Roman"/>
+          <w:b/>
+          <w:sz w:val="28"/>
+          <w:szCs w:val="28"/>
+          <w:highlight w:val="yellow"/>
+        </w:rPr>
+        <w:t xml:space="preserve"> </w:t>
+      </w:r>
+      <w:r>
+        <w:rPr>
+          <w:rFonts w:ascii="Times New Roman" w:hAnsi="Times New Roman" w:cs="Times New Roman"/>
+          <w:b/>
+          <w:sz w:val="28"/>
+          <w:szCs w:val="28"/>
+          <w:highlight w:val="yellow"/>
+        </w:rPr>
+        <w:t>27</w:t>
+      </w:r>
+      <w:r>
+        <w:rPr>
+          <w:rFonts w:ascii="Times New Roman" w:hAnsi="Times New Roman" w:cs="Times New Roman"/>
+          <w:b/>
+          <w:sz w:val="28"/>
+          <w:szCs w:val="28"/>
+          <w:highlight w:val="yellow"/>
+        </w:rPr>
+        <w:t>, 201</w:t>
+      </w:r>
+      <w:r>
+        <w:rPr>
+          <w:rFonts w:ascii="Times New Roman" w:hAnsi="Times New Roman" w:cs="Times New Roman"/>
+          <w:b/>
+          <w:sz w:val="28"/>
+          <w:szCs w:val="28"/>
+          <w:highlight w:val="yellow"/>
+        </w:rPr>
+        <w:t>9</w:t>
+      </w:r>
+      <w:r>
+        <w:rPr>
+          <w:rFonts w:ascii="Times New Roman" w:hAnsi="Times New Roman" w:cs="Times New Roman"/>
+          <w:sz w:val="28"/>
+          <w:szCs w:val="28"/>
+        </w:rPr>
+        <w:t>.</w:t>
+      </w:r>
+    </w:p>
+    <w:p>
+      <w:pPr>
+        <w:widowControl w:val="0"/>
+        <w:autoSpaceDE w:val="0"/>
+        <w:autoSpaceDN w:val="0"/>
+        <w:adjustRightInd w:val="0"/>
+        <w:spacing w:after="0" w:line="240" w:lineRule="auto"/>
+        <w:rPr>
+          <w:rFonts w:ascii="Times New Roman" w:hAnsi="Times New Roman" w:cs="Times New Roman"/>
+          <w:sz w:val="28"/>
+          <w:szCs w:val="28"/>
+        </w:rPr>
+      </w:pPr>
+    </w:p>
+    <w:p>
+      <w:pPr>
+        <w:widowControl w:val="0"/>
+        <w:autoSpaceDE w:val="0"/>
+        <w:autoSpaceDN w:val="0"/>
+        <w:adjustRightInd w:val="0"/>
+        <w:spacing w:after="0" w:line="240" w:lineRule="auto"/>
+        <w:rPr>
+          <w:rFonts w:ascii="Times New Roman" w:hAnsi="Times New Roman" w:cs="Times New Roman"/>
+          <w:sz w:val="28"/>
+          <w:szCs w:val="28"/>
+        </w:rPr>
+      </w:pPr>
+      <w:r>
+        <w:rPr>
+          <w:rFonts w:ascii="Times New Roman" w:hAnsi="Times New Roman" w:cs="Times New Roman"/>
+          <w:sz w:val="28"/>
+          <w:szCs w:val="28"/>
+        </w:rPr>
+        <w:t>Best regards,</w:t>
+      </w:r>
     </w:p>
     <w:p>
       <w:pPr>

</xml_diff>